<commit_message>
Moved files to correct directory
</commit_message>
<xml_diff>
--- a/documentation/cases descriptions--henry.docx
+++ b/documentation/cases descriptions--henry.docx
@@ -35,77 +35,132 @@
         <w:t>Delete mode has been chosen.</w:t>
       </w:r>
     </w:p>
-    <w:p>
+    <w:p/>
+    <w:p>
+      <w:r>
+        <w:t>Description:  The user chooses to delete a timeline and remove all the information about this timeline (Start and end time, title and description).</w:t>
+      </w:r>
+    </w:p>
+    <w:p/>
+    <w:p>
+      <w:r>
+        <w:t>Exceptions: Display mode does not give you the option to edit or create an event.</w:t>
+      </w:r>
+    </w:p>
+    <w:p>
+      <w:pPr>
+        <w:rPr>
+          <w:b/>
+        </w:rPr>
+      </w:pPr>
+    </w:p>
+    <w:p>
+      <w:pPr>
+        <w:rPr>
+          <w:b/>
+          <w:color w:val="2E74B5" w:themeColor="accent1" w:themeShade="BF"/>
+          <w:sz w:val="32"/>
+        </w:rPr>
+      </w:pPr>
+      <w:r>
+        <w:rPr>
+          <w:b/>
+          <w:color w:val="2E74B5" w:themeColor="accent1" w:themeShade="BF"/>
+          <w:sz w:val="32"/>
+        </w:rPr>
+        <w:t xml:space="preserve">Add event without duration </w:t>
+      </w:r>
+    </w:p>
+    <w:p>
+      <w:pPr>
+        <w:rPr>
+          <w:b/>
+        </w:rPr>
+      </w:pPr>
+    </w:p>
+    <w:p>
+      <w:r>
+        <w:t>Preconditions: 1) Create mode has been chosen. 2) Timeline has been created. 3) The option to add an event without duration has been chosen.</w:t>
+      </w:r>
+    </w:p>
+    <w:p/>
+    <w:p>
+      <w:r>
+        <w:t>Description:  The user chooses a title, picture(optional) and description for the event.</w:t>
+      </w:r>
+    </w:p>
+    <w:p/>
+    <w:p>
+      <w:r>
+        <w:t>Exceptions: Display mode does not give you the option to edit or create an event.</w:t>
+      </w:r>
+    </w:p>
+    <w:p/>
+    <w:p/>
+    <w:p>
+      <w:pPr>
+        <w:rPr>
+          <w:b/>
+          <w:color w:val="2E74B5" w:themeColor="accent1" w:themeShade="BF"/>
+          <w:sz w:val="32"/>
+        </w:rPr>
+      </w:pPr>
+      <w:r>
+        <w:rPr>
+          <w:b/>
+          <w:color w:val="2E74B5" w:themeColor="accent1" w:themeShade="BF"/>
+          <w:sz w:val="32"/>
+        </w:rPr>
+        <w:t xml:space="preserve">Delete </w:t>
+      </w:r>
+      <w:r>
+        <w:rPr>
+          <w:b/>
+          <w:color w:val="2E74B5" w:themeColor="accent1" w:themeShade="BF"/>
+          <w:sz w:val="32"/>
+        </w:rPr>
+        <w:t xml:space="preserve">event </w:t>
+      </w:r>
+    </w:p>
+    <w:p>
+      <w:pPr>
+        <w:rPr>
+          <w:b/>
+        </w:rPr>
+      </w:pPr>
+    </w:p>
+    <w:p>
+      <w:pPr>
+        <w:rPr>
+          <w:b/>
+        </w:rPr>
+      </w:pPr>
+    </w:p>
+    <w:p>
+      <w:r>
+        <w:t xml:space="preserve">Preconditions: 1) </w:t>
+      </w:r>
+      <w:r>
+        <w:t>Delete mode has been chosen.</w:t>
+      </w:r>
+    </w:p>
+    <w:p/>
+    <w:p>
+      <w:r>
+        <w:t>Description:</w:t>
+      </w:r>
+      <w:r>
+        <w:t xml:space="preserve">  The user chooses to delete an event and remove all the information about this event.</w:t>
+      </w:r>
       <w:bookmarkStart w:id="0" w:name="_GoBack"/>
       <w:bookmarkEnd w:id="0"/>
     </w:p>
-    <w:p>
-      <w:r>
-        <w:t>Description:  The user chooses to delete a timeline and remove all the information about this timeline (Start and end time, title and description).</w:t>
-      </w:r>
-    </w:p>
     <w:p/>
     <w:p>
       <w:r>
         <w:t>Exceptions: Display mode does not give you the option to edit or create an event.</w:t>
       </w:r>
     </w:p>
-    <w:p>
-      <w:pPr>
-        <w:rPr>
-          <w:b/>
-        </w:rPr>
-      </w:pPr>
-    </w:p>
-    <w:p>
-      <w:pPr>
-        <w:rPr>
-          <w:b/>
-          <w:color w:val="2E74B5" w:themeColor="accent1" w:themeShade="BF"/>
-          <w:sz w:val="32"/>
-        </w:rPr>
-      </w:pPr>
-      <w:r>
-        <w:rPr>
-          <w:b/>
-          <w:color w:val="2E74B5" w:themeColor="accent1" w:themeShade="BF"/>
-          <w:sz w:val="32"/>
-        </w:rPr>
-        <w:t xml:space="preserve">Add event without duration </w:t>
-      </w:r>
-    </w:p>
-    <w:p>
-      <w:pPr>
-        <w:rPr>
-          <w:b/>
-        </w:rPr>
-      </w:pPr>
-    </w:p>
-    <w:p>
-      <w:r>
-        <w:t xml:space="preserve">Preconditions: 1) </w:t>
-      </w:r>
-      <w:r>
-        <w:t>Create mode has been chosen. 2) Timeline has been created. 3) The option to add an event without duration has been chosen.</w:t>
-      </w:r>
-    </w:p>
-    <w:p/>
-    <w:p>
-      <w:r>
-        <w:t xml:space="preserve">Description:  The user chooses </w:t>
-      </w:r>
-      <w:r>
-        <w:t>a title, picture(optional) and description for the event.</w:t>
-      </w:r>
-    </w:p>
-    <w:p/>
-    <w:p>
-      <w:r>
-        <w:t>Exceptions: Display mode does not give you the option to edit or create an event.</w:t>
-      </w:r>
-    </w:p>
-    <w:p/>
-    <w:p/>
     <w:p>
       <w:pPr>
         <w:rPr>

</xml_diff>